<commit_message>
new link to organization back end
</commit_message>
<xml_diff>
--- a/Project Doc/Project_Completed_Doc.docx
+++ b/Project Doc/Project_Completed_Doc.docx
@@ -376,6 +376,7 @@
       <w:pPr>
         <w:jc w:val="center"/>
         <w:rPr>
+          <w:rStyle w:val="Hyperlink"/>
           <w:b/>
           <w:bCs/>
           <w:sz w:val="32"/>
@@ -383,31 +384,6 @@
         </w:rPr>
       </w:pPr>
       <w:hyperlink r:id="rId9" w:history="1">
-        <w:r>
-          <w:rPr>
-            <w:rStyle w:val="Hyperlink"/>
-            <w:b/>
-            <w:bCs/>
-            <w:sz w:val="32"/>
-            <w:szCs w:val="32"/>
-          </w:rPr>
-          <w:t>https://github.com/CiaranRoche203/Deli-App-BackEnd</w:t>
-        </w:r>
-      </w:hyperlink>
-    </w:p>
-    <w:p>
-      <w:pPr>
-        <w:jc w:val="center"/>
-        <w:rPr>
-          <w:b/>
-          <w:bCs/>
-          <w:color w:val="0563C1" w:themeColor="hyperlink"/>
-          <w:sz w:val="32"/>
-          <w:szCs w:val="32"/>
-          <w:u w:val="single"/>
-        </w:rPr>
-      </w:pPr>
-      <w:hyperlink r:id="rId10" w:history="1">
         <w:r>
           <w:rPr>
             <w:rStyle w:val="Hyperlink"/>
@@ -426,14 +402,84 @@
         <w:rPr>
           <w:b/>
           <w:bCs/>
-          <w:sz w:val="28"/>
-          <w:szCs w:val="28"/>
-        </w:rPr>
-      </w:pPr>
-    </w:p>
-    <w:p>
-      <w:pPr>
-        <w:rPr>
+          <w:color w:val="0563C1" w:themeColor="hyperlink"/>
+          <w:sz w:val="32"/>
+          <w:szCs w:val="32"/>
+          <w:u w:val="single"/>
+        </w:rPr>
+      </w:pPr>
+      <w:hyperlink r:id="rId10" w:history="1">
+        <w:r>
+          <w:rPr>
+            <w:rStyle w:val="Hyperlink"/>
+            <w:b/>
+            <w:bCs/>
+            <w:sz w:val="32"/>
+            <w:szCs w:val="32"/>
+          </w:rPr>
+          <w:t>https://github.com/ChickenDeli</w:t>
+        </w:r>
+        <w:r>
+          <w:rPr>
+            <w:rStyle w:val="Hyperlink"/>
+            <w:b/>
+            <w:bCs/>
+            <w:sz w:val="32"/>
+            <w:szCs w:val="32"/>
+          </w:rPr>
+          <w:t>A</w:t>
+        </w:r>
+        <w:r>
+          <w:rPr>
+            <w:rStyle w:val="Hyperlink"/>
+            <w:b/>
+            <w:bCs/>
+            <w:sz w:val="32"/>
+            <w:szCs w:val="32"/>
+          </w:rPr>
+          <w:t>pp/Deli-A</w:t>
+        </w:r>
+        <w:r>
+          <w:rPr>
+            <w:rStyle w:val="Hyperlink"/>
+            <w:b/>
+            <w:bCs/>
+            <w:sz w:val="32"/>
+            <w:szCs w:val="32"/>
+          </w:rPr>
+          <w:t>p</w:t>
+        </w:r>
+        <w:r>
+          <w:rPr>
+            <w:rStyle w:val="Hyperlink"/>
+            <w:b/>
+            <w:bCs/>
+            <w:sz w:val="32"/>
+            <w:szCs w:val="32"/>
+          </w:rPr>
+          <w:t>p-BackEnd</w:t>
+        </w:r>
+      </w:hyperlink>
+    </w:p>
+    <w:p>
+      <w:pPr>
+        <w:jc w:val="center"/>
+        <w:rPr>
+          <w:b/>
+          <w:bCs/>
+          <w:color w:val="0563C1" w:themeColor="hyperlink"/>
+          <w:sz w:val="32"/>
+          <w:szCs w:val="32"/>
+          <w:u w:val="single"/>
+        </w:rPr>
+      </w:pPr>
+    </w:p>
+    <w:p>
+      <w:pPr>
+        <w:jc w:val="center"/>
+        <w:rPr>
+          <w:b/>
+          <w:bCs/>
           <w:sz w:val="28"/>
           <w:szCs w:val="28"/>
         </w:rPr>
@@ -1151,7 +1197,23 @@
           <w:sz w:val="24"/>
           <w:szCs w:val="24"/>
         </w:rPr>
-        <w:t>which is connected to an SQL database with a number of different tables. The app will allow the user to create an account, create a review of a deli, search reviews, search for delis, rate and like other reviews and delis. In this document we will talk about the system requirements, technologies used, design methodologies, features, limitations</w:t>
+        <w:t xml:space="preserve">which is connected to an SQL database with </w:t>
+      </w:r>
+      <w:proofErr w:type="gramStart"/>
+      <w:r>
+        <w:rPr>
+          <w:sz w:val="24"/>
+          <w:szCs w:val="24"/>
+        </w:rPr>
+        <w:t>a number of</w:t>
+      </w:r>
+      <w:proofErr w:type="gramEnd"/>
+      <w:r>
+        <w:rPr>
+          <w:sz w:val="24"/>
+          <w:szCs w:val="24"/>
+        </w:rPr>
+        <w:t xml:space="preserve"> different tables. The app will allow the user to create an account, create a review of a deli, search reviews, search for delis, rate and like other reviews and delis. In this document we will talk about the system requirements, technologies used, design methodologies, features, limitations</w:t>
       </w:r>
       <w:r>
         <w:rPr>
@@ -1456,7 +1518,23 @@
           <w:sz w:val="24"/>
           <w:szCs w:val="24"/>
         </w:rPr>
-        <w:t xml:space="preserve">. Ciaran did the majority of the front end; Milosz did the majority of the back end. For the documentation we each took paragraphs to write and submitted them to the GitHub documentation section. </w:t>
+        <w:t xml:space="preserve">. Ciaran did </w:t>
+      </w:r>
+      <w:proofErr w:type="gramStart"/>
+      <w:r>
+        <w:rPr>
+          <w:sz w:val="24"/>
+          <w:szCs w:val="24"/>
+        </w:rPr>
+        <w:t>the majority of</w:t>
+      </w:r>
+      <w:proofErr w:type="gramEnd"/>
+      <w:r>
+        <w:rPr>
+          <w:sz w:val="24"/>
+          <w:szCs w:val="24"/>
+        </w:rPr>
+        <w:t xml:space="preserve"> the front end; Milosz did the majority of the back end. For the documentation we each took paragraphs to write and submitted them to the GitHub documentation section. </w:t>
       </w:r>
       <w:r>
         <w:rPr>
@@ -1644,14 +1722,30 @@
           <w:sz w:val="24"/>
           <w:szCs w:val="24"/>
         </w:rPr>
-        <w:t>. I</w:t>
-      </w:r>
-      <w:r>
-        <w:rPr>
-          <w:sz w:val="24"/>
-          <w:szCs w:val="24"/>
-        </w:rPr>
-        <w:t xml:space="preserve">n order to run the </w:t>
+        <w:t xml:space="preserve">. </w:t>
+      </w:r>
+      <w:proofErr w:type="gramStart"/>
+      <w:r>
+        <w:rPr>
+          <w:sz w:val="24"/>
+          <w:szCs w:val="24"/>
+        </w:rPr>
+        <w:t>I</w:t>
+      </w:r>
+      <w:r>
+        <w:rPr>
+          <w:sz w:val="24"/>
+          <w:szCs w:val="24"/>
+        </w:rPr>
+        <w:t>n order to</w:t>
+      </w:r>
+      <w:proofErr w:type="gramEnd"/>
+      <w:r>
+        <w:rPr>
+          <w:sz w:val="24"/>
+          <w:szCs w:val="24"/>
+        </w:rPr>
+        <w:t xml:space="preserve"> run the </w:t>
       </w:r>
       <w:r>
         <w:rPr>
@@ -1765,7 +1859,23 @@
           <w:sz w:val="24"/>
           <w:szCs w:val="24"/>
         </w:rPr>
-        <w:t>This is needed to be done for both the backend and the front end in order for it to run correctly</w:t>
+        <w:t xml:space="preserve">This is needed to be done for both the backend and the front end </w:t>
+      </w:r>
+      <w:proofErr w:type="gramStart"/>
+      <w:r>
+        <w:rPr>
+          <w:sz w:val="24"/>
+          <w:szCs w:val="24"/>
+        </w:rPr>
+        <w:t>in order for</w:t>
+      </w:r>
+      <w:proofErr w:type="gramEnd"/>
+      <w:r>
+        <w:rPr>
+          <w:sz w:val="24"/>
+          <w:szCs w:val="24"/>
+        </w:rPr>
+        <w:t xml:space="preserve"> it to run correctly</w:t>
       </w:r>
     </w:p>
     <w:p>
@@ -2120,7 +2230,23 @@
           <w:sz w:val="24"/>
           <w:szCs w:val="24"/>
         </w:rPr>
-        <w:t>We decided to use a react application for the project. There were a number of reasons for choosing this. As part of semester one we studied react and both of us have a great interest in it. React seemed the most appealing route to take. Another reason for choosing this was due to our knowledge</w:t>
+        <w:t xml:space="preserve">We decided to use a react application for the project. There were </w:t>
+      </w:r>
+      <w:proofErr w:type="gramStart"/>
+      <w:r>
+        <w:rPr>
+          <w:sz w:val="24"/>
+          <w:szCs w:val="24"/>
+        </w:rPr>
+        <w:t>a number of</w:t>
+      </w:r>
+      <w:proofErr w:type="gramEnd"/>
+      <w:r>
+        <w:rPr>
+          <w:sz w:val="24"/>
+          <w:szCs w:val="24"/>
+        </w:rPr>
+        <w:t xml:space="preserve"> reasons for choosing this. As part of semester one we studied react and both of us have a great interest in it. React seemed the most appealing route to take. Another reason for choosing this was due to our knowledge</w:t>
       </w:r>
       <w:r>
         <w:rPr>
@@ -2246,7 +2372,23 @@
           <w:sz w:val="24"/>
           <w:szCs w:val="24"/>
         </w:rPr>
-        <w:t xml:space="preserve">We decided that the best database management system is MySQL. We were originally looking at MongoDB but with all the different tables and relationships between said tables, MySQL was clearly the better option for us. We are also learning MySQL for a number of years, so it was very easy to implement and design. </w:t>
+        <w:t xml:space="preserve">We decided that the best database management system is MySQL. We were originally looking at MongoDB but with all the different tables and relationships between said tables, MySQL was clearly the better option for us. We are also learning MySQL for </w:t>
+      </w:r>
+      <w:proofErr w:type="gramStart"/>
+      <w:r>
+        <w:rPr>
+          <w:sz w:val="24"/>
+          <w:szCs w:val="24"/>
+        </w:rPr>
+        <w:t>a number of</w:t>
+      </w:r>
+      <w:proofErr w:type="gramEnd"/>
+      <w:r>
+        <w:rPr>
+          <w:sz w:val="24"/>
+          <w:szCs w:val="24"/>
+        </w:rPr>
+        <w:t xml:space="preserve"> years, so it was very easy to implement and design. </w:t>
       </w:r>
     </w:p>
     <w:p>
@@ -2426,10 +2568,26 @@
         <w:t xml:space="preserve">We used these as a basis for our sprints. We then decided on a design or possible design that we would pursue. We did this by creating some freehand designs and ultimately creating a wireframe. </w:t>
       </w:r>
       <w:r>
-        <w:t xml:space="preserve">We decided to make 3 GitHub repositories. Front end, Back end and documentation repositories. This made it easier to separate out the work. The reasoning for separating the front end and back end was so </w:t>
-      </w:r>
-      <w:r>
-        <w:t xml:space="preserve">that there was no clash between the front end and back end. Also, it was so that we could separate them in order to make the website go live. </w:t>
+        <w:t xml:space="preserve">We decided to make 3 GitHub repositories. Front end, Back </w:t>
+      </w:r>
+      <w:proofErr w:type="gramStart"/>
+      <w:r>
+        <w:t>end</w:t>
+      </w:r>
+      <w:proofErr w:type="gramEnd"/>
+      <w:r>
+        <w:t xml:space="preserve"> and documentation repositories. This made it easier to separate out the work. The reasoning for separating the front end and back end was so </w:t>
+      </w:r>
+      <w:r>
+        <w:t xml:space="preserve">that there was no clash between the front end and back end. Also, it was so that we could separate them </w:t>
+      </w:r>
+      <w:proofErr w:type="gramStart"/>
+      <w:r>
+        <w:t>in order to</w:t>
+      </w:r>
+      <w:proofErr w:type="gramEnd"/>
+      <w:r>
+        <w:t xml:space="preserve"> make the website go live. </w:t>
       </w:r>
     </w:p>
     <w:p>
@@ -2662,7 +2820,15 @@
         <w:t>. This roadmap feature was also extremely helpful as we could adjust the sprint timelines as we saw fit. For example, we spent a bit more time on the backend than originally planned, so we moved the sprint to start at an earlier date. The other screenshot is of</w:t>
       </w:r>
       <w:r>
-        <w:t xml:space="preserve"> one of the sprint burndown charts that was generated in the reports section of the project. </w:t>
+        <w:t xml:space="preserve"> one of the sprint </w:t>
+      </w:r>
+      <w:proofErr w:type="gramStart"/>
+      <w:r>
+        <w:t>burndown</w:t>
+      </w:r>
+      <w:proofErr w:type="gramEnd"/>
+      <w:r>
+        <w:t xml:space="preserve"> charts that was generated in the reports section of the project. </w:t>
       </w:r>
     </w:p>
     <w:p/>
@@ -3133,7 +3299,15 @@
         <w:t xml:space="preserve">The first feature we would like to talk to you about is how the user is first greeted at the opening of the application/ website. </w:t>
       </w:r>
       <w:r>
-        <w:t xml:space="preserve"> This is the register page. In order for the user to fully access and utilise the project/ application, they must register an account. The user is asked to enter their:</w:t>
+        <w:t xml:space="preserve"> This is the register page. </w:t>
+      </w:r>
+      <w:proofErr w:type="gramStart"/>
+      <w:r>
+        <w:t>In order for</w:t>
+      </w:r>
+      <w:proofErr w:type="gramEnd"/>
+      <w:r>
+        <w:t xml:space="preserve"> the user to fully access and utilise the project/ application, they must register an account. The user is asked to enter their:</w:t>
       </w:r>
     </w:p>
     <w:p>
@@ -3204,7 +3378,15 @@
         <w:t xml:space="preserve"> The back end was set up so that we could take these details and store them here.</w:t>
       </w:r>
       <w:r>
-        <w:t xml:space="preserve"> There are a number of constraints such as:</w:t>
+        <w:t xml:space="preserve"> There are </w:t>
+      </w:r>
+      <w:proofErr w:type="gramStart"/>
+      <w:r>
+        <w:t>a number of</w:t>
+      </w:r>
+      <w:proofErr w:type="gramEnd"/>
+      <w:r>
+        <w:t xml:space="preserve"> constraints such as:</w:t>
       </w:r>
     </w:p>
     <w:p>
@@ -3248,7 +3430,15 @@
     </w:p>
     <w:p>
       <w:r>
-        <w:t xml:space="preserve">The error messages displayed show the constraints that must be met.  Below you can see a number of images from the register page detailing all the above. </w:t>
+        <w:t xml:space="preserve">The error messages displayed show the constraints that must be met.  Below you can see </w:t>
+      </w:r>
+      <w:proofErr w:type="gramStart"/>
+      <w:r>
+        <w:t>a number of</w:t>
+      </w:r>
+      <w:proofErr w:type="gramEnd"/>
+      <w:r>
+        <w:t xml:space="preserve"> images from the register page detailing all the above. </w:t>
       </w:r>
     </w:p>
     <w:p>
@@ -3456,7 +3646,15 @@
     </w:p>
     <w:p>
       <w:r>
-        <w:t>The next feature is the login page. The user has just registered their account. They may now navigate to the login page. Here they will be asked to enter their email and password. The user must provide the correct details in order to successfully login.</w:t>
+        <w:t xml:space="preserve">The next feature is the login page. The user has just registered their account. They may now navigate to the login page. Here they will be asked to enter their email and password. The user must provide the correct details </w:t>
+      </w:r>
+      <w:proofErr w:type="gramStart"/>
+      <w:r>
+        <w:t>in order to</w:t>
+      </w:r>
+      <w:proofErr w:type="gramEnd"/>
+      <w:r>
+        <w:t xml:space="preserve"> successfully login.</w:t>
       </w:r>
       <w:r>
         <w:t xml:space="preserve"> These details are stored in the user table that was created on the back end of the project. Only details that are stored here in that database may be used to log in.</w:t>
@@ -3888,7 +4086,15 @@
         <w:t>The user can add a restaurant chain. On the right of the screenshot you can see the existing chains. This is where the front end connects with the back end and takes all the chains that exist in the database and display it here</w:t>
       </w:r>
       <w:r>
-        <w:t xml:space="preserve">. The chain of restaurants essentially is where we say what franchise or company a shop is belonging to. The resulting chain will also be needed in order for the user to add a restaurant to the database. </w:t>
+        <w:t xml:space="preserve">. The chain of restaurants essentially is where we say what franchise or company a shop is belonging to. The resulting chain will also be needed </w:t>
+      </w:r>
+      <w:proofErr w:type="gramStart"/>
+      <w:r>
+        <w:t>in order for</w:t>
+      </w:r>
+      <w:proofErr w:type="gramEnd"/>
+      <w:r>
+        <w:t xml:space="preserve"> the user to add a restaurant to the database. </w:t>
       </w:r>
     </w:p>
     <w:p>
@@ -4359,7 +4565,15 @@
     </w:p>
     <w:p>
       <w:r>
-        <w:t xml:space="preserve">The individual restaurant page is where the user can see the list of reviews associated with said restaurant. As you can see from the screenshot below this particular deli has 2 reviews, one good, one not so good. The list of reviews for a restaurant are got from the back end of the application and displayed here on the front end. As a new review is added, it will be added to the </w:t>
+        <w:t xml:space="preserve">The individual restaurant page is where the user can see the list of reviews associated with said restaurant. As you can see from the screenshot below this </w:t>
+      </w:r>
+      <w:proofErr w:type="gramStart"/>
+      <w:r>
+        <w:t>particular deli</w:t>
+      </w:r>
+      <w:proofErr w:type="gramEnd"/>
+      <w:r>
+        <w:t xml:space="preserve"> has 2 reviews, one good, one not so good. The list of reviews for a restaurant are got from the back end of the application and displayed here on the front end. As a new review is added, it will be added to the </w:t>
       </w:r>
       <w:r>
         <w:t>back-end</w:t>
@@ -4567,7 +4781,23 @@
     </w:p>
     <w:p>
       <w:r>
-        <w:t>Below you can see the structure of the user table. The primary key is the email. This ensures that when a user registers that an email can only be used once. The username is set to unique in order to avoid duplication. We have set the type to varchar for both of these as the lengths of emails and usernames can vary. Birth is set as a type date. Password is set to varchar 60. The reason being is that the password is hashed in the back end. So, when the data is inserted into the SQL tables, the password comes back hashed as seen in the screenshot above</w:t>
+        <w:t xml:space="preserve">Below you can see the structure of the user table. The primary key is the email. This ensures that when a user registers that an email can only be used once. The username is set to unique </w:t>
+      </w:r>
+      <w:proofErr w:type="gramStart"/>
+      <w:r>
+        <w:t>in order to</w:t>
+      </w:r>
+      <w:proofErr w:type="gramEnd"/>
+      <w:r>
+        <w:t xml:space="preserve"> avoid duplication. We have set the type to varchar for </w:t>
+      </w:r>
+      <w:proofErr w:type="gramStart"/>
+      <w:r>
+        <w:t>both of these</w:t>
+      </w:r>
+      <w:proofErr w:type="gramEnd"/>
+      <w:r>
+        <w:t xml:space="preserve"> as the lengths of emails and usernames can vary. Birth is set as a type date. Password is set to varchar 60. The reason being is that the password is hashed in the back end. So, when the data is inserted into the SQL tables, the password comes back hashed as seen in the screenshot above</w:t>
       </w:r>
       <w:r>
         <w:t xml:space="preserve"> where we discuss the register page</w:t>
@@ -4751,7 +4981,15 @@
         <w:t xml:space="preserve"> physically ourselves</w:t>
       </w:r>
       <w:r>
-        <w:t xml:space="preserve"> in say WAMP or MySQL workbench, we actually create the tables in the back end of the database. Below is a screenshot of the code in question. We used an ORM for converting the SQL database into a mongo style database so that we could perform queries with more ease and efficiency. </w:t>
+        <w:t xml:space="preserve"> in say WAMP or MySQL workbench, we </w:t>
+      </w:r>
+      <w:proofErr w:type="gramStart"/>
+      <w:r>
+        <w:t>actually create</w:t>
+      </w:r>
+      <w:proofErr w:type="gramEnd"/>
+      <w:r>
+        <w:t xml:space="preserve"> the tables in the back end of the database. Below is a screenshot of the code in question. We used an ORM for converting the SQL database into a mongo style database so that we could perform queries with more ease and efficiency. </w:t>
       </w:r>
     </w:p>
     <w:p>
@@ -5004,7 +5242,15 @@
         <w:t xml:space="preserve">When in a meeting displaying our work so far, we encountered an error that refused us connection to the database. The error occurred as we had not plugged up the form correctly. In essence, we tried to register a user without a date of birth as we had not correctly set up the date of birth. </w:t>
       </w:r>
       <w:r>
-        <w:t xml:space="preserve">We managed to fix the error fairly quickly but was still another error that we had come across. </w:t>
+        <w:t xml:space="preserve">We managed to fix the error </w:t>
+      </w:r>
+      <w:proofErr w:type="gramStart"/>
+      <w:r>
+        <w:t>fairly quickly</w:t>
+      </w:r>
+      <w:proofErr w:type="gramEnd"/>
+      <w:r>
+        <w:t xml:space="preserve"> but was still another error that we had come across. </w:t>
       </w:r>
     </w:p>
     <w:p>
@@ -5115,7 +5361,23 @@
     </w:p>
     <w:p>
       <w:r>
-        <w:t xml:space="preserve">White box testing is where the user essentially has a knowledge of the code. As both of us were working on the project we both had a great knowledge of the code. The code was visible to us at all times. This was a good way for us to test things as we knew how we could go about essentially breaking the application so we could try and find bugs. As it was us who coded up the project, we knew beforehand, when testing, what would or could potentially break the application. This meant our testing of the application was quick, efficient and accurate as we spent a lot of time testing every possible scenario. </w:t>
+        <w:t xml:space="preserve">White box testing is where the user essentially has a knowledge of the code. As both of us were working on the project we both had a great knowledge of the code. The code </w:t>
+      </w:r>
+      <w:proofErr w:type="gramStart"/>
+      <w:r>
+        <w:t>was visible to us at all times</w:t>
+      </w:r>
+      <w:proofErr w:type="gramEnd"/>
+      <w:r>
+        <w:t xml:space="preserve">. This was a good way for us to test things as we knew how we could go about essentially breaking the application so we could try and find bugs. As it was us who coded up the project, we knew beforehand, when testing, what would or could potentially break the application. This meant our testing of the application was quick, </w:t>
+      </w:r>
+      <w:proofErr w:type="gramStart"/>
+      <w:r>
+        <w:t>efficient</w:t>
+      </w:r>
+      <w:proofErr w:type="gramEnd"/>
+      <w:r>
+        <w:t xml:space="preserve"> and accurate as we spent a lot of time testing every possible scenario. </w:t>
       </w:r>
     </w:p>
     <w:p>
@@ -5148,7 +5410,15 @@
         <w:t xml:space="preserve"> Test cases were written for every aspect of functionality on the website. </w:t>
       </w:r>
       <w:r>
-        <w:t>We also created a Business requirements document to go with this. Both of these can be seen on the documentation GitHub.</w:t>
+        <w:t xml:space="preserve">We also created a Business requirements document to go with this. </w:t>
+      </w:r>
+      <w:proofErr w:type="gramStart"/>
+      <w:r>
+        <w:t>Both of these</w:t>
+      </w:r>
+      <w:proofErr w:type="gramEnd"/>
+      <w:r>
+        <w:t xml:space="preserve"> can be seen on the documentation GitHub.</w:t>
       </w:r>
     </w:p>
     <w:p>
@@ -5252,12 +5522,28 @@
     </w:p>
     <w:p>
       <w:r>
-        <w:t>There are a number of different ways on which we can enhance the project as follows:</w:t>
-      </w:r>
-    </w:p>
-    <w:p>
-      <w:r>
-        <w:t xml:space="preserve">On the front end of the application, we can always make the design more modern, sleek and eye catching for the user. At the moment we are very happy with the design, however, in future we may decide that we would like to change the colour scheme. This is easily done but for the moment and sake of the project it was not necessary. We can also add new features in the future. We will undoubtedly have new ideas that we would like to add or pursue and would be a fun way to pass time. </w:t>
+        <w:t xml:space="preserve">There are </w:t>
+      </w:r>
+      <w:proofErr w:type="gramStart"/>
+      <w:r>
+        <w:t>a number of</w:t>
+      </w:r>
+      <w:proofErr w:type="gramEnd"/>
+      <w:r>
+        <w:t xml:space="preserve"> different ways on which we can enhance the project as follows:</w:t>
+      </w:r>
+    </w:p>
+    <w:p>
+      <w:r>
+        <w:t xml:space="preserve">On the front end of the application, we can always make the design more modern, sleek and eye catching for the user. </w:t>
+      </w:r>
+      <w:proofErr w:type="gramStart"/>
+      <w:r>
+        <w:t>At the moment</w:t>
+      </w:r>
+      <w:proofErr w:type="gramEnd"/>
+      <w:r>
+        <w:t xml:space="preserve"> we are very happy with the design, however, in future we may decide that we would like to change the colour scheme. This is easily done but for the moment and sake of the project it was not necessary. We can also add new features in the future. We will undoubtedly have new ideas that we would like to add or pursue and would be a fun way to pass time. </w:t>
       </w:r>
     </w:p>
     <w:p>
@@ -5477,7 +5763,15 @@
     </w:p>
     <w:p>
       <w:r>
-        <w:t xml:space="preserve">The experience of working as a team was extremely useful. It was something that we both have greatly improved at now. As the project developed, we grew more confident in our abilities to work closely together and ensure of a good end product. </w:t>
+        <w:t xml:space="preserve">The experience of working as a team was extremely useful. It was something that we both have greatly improved at now. As the project developed, we grew more confident in our abilities to work closely together and ensure of a good </w:t>
+      </w:r>
+      <w:proofErr w:type="gramStart"/>
+      <w:r>
+        <w:t>end product</w:t>
+      </w:r>
+      <w:proofErr w:type="gramEnd"/>
+      <w:r>
+        <w:t xml:space="preserve">. </w:t>
       </w:r>
     </w:p>
     <w:p>
@@ -5706,12 +6000,17 @@
       </w:hyperlink>
     </w:p>
     <w:p>
+      <w:pPr>
+        <w:rPr>
+          <w:rStyle w:val="Hyperlink"/>
+        </w:rPr>
+      </w:pPr>
       <w:hyperlink r:id="rId38" w:history="1">
         <w:r>
           <w:rPr>
             <w:rStyle w:val="Hyperlink"/>
           </w:rPr>
-          <w:t>https://github.com/CiaranRoche203/Deli-App-BackEnd</w:t>
+          <w:t>https://github.com/CiaranRoche203/Deli-App-Front-End</w:t>
         </w:r>
       </w:hyperlink>
     </w:p>
@@ -5719,14 +6018,34 @@
       <w:pPr>
         <w:rPr>
           <w:rStyle w:val="Hyperlink"/>
+          <w:b/>
+          <w:bCs/>
         </w:rPr>
       </w:pPr>
       <w:hyperlink r:id="rId39" w:history="1">
         <w:r>
           <w:rPr>
             <w:rStyle w:val="Hyperlink"/>
+            <w:b/>
+            <w:bCs/>
           </w:rPr>
-          <w:t>https://github.com/CiaranRoche203/Deli-App-Front-End</w:t>
+          <w:t>https://github.com/Chick</w:t>
+        </w:r>
+        <w:r>
+          <w:rPr>
+            <w:rStyle w:val="Hyperlink"/>
+            <w:b/>
+            <w:bCs/>
+          </w:rPr>
+          <w:t>e</w:t>
+        </w:r>
+        <w:r>
+          <w:rPr>
+            <w:rStyle w:val="Hyperlink"/>
+            <w:b/>
+            <w:bCs/>
+          </w:rPr>
+          <w:t>nDeliApp/Deli-App-BackEnd</w:t>
         </w:r>
       </w:hyperlink>
     </w:p>

</xml_diff>